<commit_message>
new name in the manuscript"
</commit_message>
<xml_diff>
--- a/paper/typhoid_data_descriptor_v3.docx
+++ b/paper/typhoid_data_descriptor_v3.docx
@@ -184,23 +184,7 @@
                                 <w:sz w:val="20"/>
                                 <w:szCs w:val="20"/>
                               </w:rPr>
-                              <w:t xml:space="preserve">Data Descriptors focus on helping others reuse data, rather than testing hypotheses, or presenting new interpretations, </w:t>
-                            </w:r>
-                            <w:proofErr w:type="gramStart"/>
-                            <w:r>
-                              <w:rPr>
-                                <w:sz w:val="20"/>
-                                <w:szCs w:val="20"/>
-                              </w:rPr>
-                              <w:t>methods</w:t>
-                            </w:r>
-                            <w:proofErr w:type="gramEnd"/>
-                            <w:r>
-                              <w:rPr>
-                                <w:sz w:val="20"/>
-                                <w:szCs w:val="20"/>
-                              </w:rPr>
-                              <w:t xml:space="preserve"> or in-depth analyses.</w:t>
+                              <w:t>Data Descriptors focus on helping others reuse data, rather than testing hypotheses, or presenting new interpretations, methods or in-depth analyses.</w:t>
                             </w:r>
                             <w:r>
                               <w:rPr>
@@ -249,23 +233,7 @@
                                 <w:sz w:val="20"/>
                                 <w:szCs w:val="20"/>
                               </w:rPr>
-                              <w:t xml:space="preserve">ly available without restriction </w:t>
-                            </w:r>
-                            <w:proofErr w:type="gramStart"/>
-                            <w:r>
-                              <w:rPr>
-                                <w:sz w:val="20"/>
-                                <w:szCs w:val="20"/>
-                              </w:rPr>
-                              <w:t>in the event that</w:t>
-                            </w:r>
-                            <w:proofErr w:type="gramEnd"/>
-                            <w:r>
-                              <w:rPr>
-                                <w:sz w:val="20"/>
-                                <w:szCs w:val="20"/>
-                              </w:rPr>
-                              <w:t xml:space="preserve"> the Data Descriptor is accepted for publication (excepting reasonable controls related to human privacy issues or public safety).</w:t>
+                              <w:t>ly available without restriction in the event that the Data Descriptor is accepted for publication (excepting reasonable controls related to human privacy issues or public safety).</w:t>
                             </w:r>
                             <w:r>
                               <w:rPr>
@@ -396,23 +364,7 @@
                           <w:sz w:val="20"/>
                           <w:szCs w:val="20"/>
                         </w:rPr>
-                        <w:t xml:space="preserve">Data Descriptors focus on helping others reuse data, rather than testing hypotheses, or presenting new interpretations, </w:t>
-                      </w:r>
-                      <w:proofErr w:type="gramStart"/>
-                      <w:r>
-                        <w:rPr>
-                          <w:sz w:val="20"/>
-                          <w:szCs w:val="20"/>
-                        </w:rPr>
-                        <w:t>methods</w:t>
-                      </w:r>
-                      <w:proofErr w:type="gramEnd"/>
-                      <w:r>
-                        <w:rPr>
-                          <w:sz w:val="20"/>
-                          <w:szCs w:val="20"/>
-                        </w:rPr>
-                        <w:t xml:space="preserve"> or in-depth analyses.</w:t>
+                        <w:t>Data Descriptors focus on helping others reuse data, rather than testing hypotheses, or presenting new interpretations, methods or in-depth analyses.</w:t>
                       </w:r>
                       <w:r>
                         <w:rPr>
@@ -461,23 +413,7 @@
                           <w:sz w:val="20"/>
                           <w:szCs w:val="20"/>
                         </w:rPr>
-                        <w:t xml:space="preserve">ly available without restriction </w:t>
-                      </w:r>
-                      <w:proofErr w:type="gramStart"/>
-                      <w:r>
-                        <w:rPr>
-                          <w:sz w:val="20"/>
-                          <w:szCs w:val="20"/>
-                        </w:rPr>
-                        <w:t>in the event that</w:t>
-                      </w:r>
-                      <w:proofErr w:type="gramEnd"/>
-                      <w:r>
-                        <w:rPr>
-                          <w:sz w:val="20"/>
-                          <w:szCs w:val="20"/>
-                        </w:rPr>
-                        <w:t xml:space="preserve"> the Data Descriptor is accepted for publication (excepting reasonable controls related to human privacy issues or public safety).</w:t>
+                        <w:t>ly available without restriction in the event that the Data Descriptor is accepted for publication (excepting reasonable controls related to human privacy issues or public safety).</w:t>
                       </w:r>
                       <w:r>
                         <w:rPr>
@@ -626,16 +562,21 @@
         <w:rPr>
           <w:rFonts w:asciiTheme="minorHAnsi" w:hAnsiTheme="minorHAnsi" w:cstheme="minorHAnsi"/>
         </w:rPr>
-        <w:t xml:space="preserve">Thuy Tien Nguyen, Shreeya </w:t>
-      </w:r>
-      <w:proofErr w:type="spellStart"/>
-      <w:r>
-        <w:rPr>
-          <w:rFonts w:asciiTheme="minorHAnsi" w:hAnsiTheme="minorHAnsi" w:cstheme="minorHAnsi"/>
-        </w:rPr>
-        <w:t>Wasunkar</w:t>
-      </w:r>
-      <w:proofErr w:type="spellEnd"/>
+        <w:t xml:space="preserve">Thuy Tien Nguyen, Shreeya Wasunkar, </w:t>
+      </w:r>
+      <w:r>
+        <w:rPr>
+          <w:rFonts w:asciiTheme="minorHAnsi" w:hAnsiTheme="minorHAnsi" w:cstheme="minorHAnsi"/>
+        </w:rPr>
+        <w:t>Vittal Mogasale</w:t>
+      </w:r>
+      <w:r>
+        <w:rPr>
+          <w:rFonts w:asciiTheme="minorHAnsi" w:hAnsiTheme="minorHAnsi" w:cstheme="minorHAnsi"/>
+          <w:vertAlign w:val="superscript"/>
+        </w:rPr>
+        <w:t>1</w:t>
+      </w:r>
       <w:r>
         <w:rPr>
           <w:rFonts w:asciiTheme="minorHAnsi" w:hAnsiTheme="minorHAnsi" w:cstheme="minorHAnsi"/>
@@ -1117,21 +1058,7 @@
         <w:rPr>
           <w:rFonts w:asciiTheme="minorHAnsi" w:hAnsiTheme="minorHAnsi" w:cstheme="minorHAnsi"/>
         </w:rPr>
-        <w:t xml:space="preserve">By </w:t>
-      </w:r>
-      <w:proofErr w:type="spellStart"/>
-      <w:r>
-        <w:rPr>
-          <w:rFonts w:asciiTheme="minorHAnsi" w:hAnsiTheme="minorHAnsi" w:cstheme="minorHAnsi"/>
-        </w:rPr>
-        <w:t>analyzing</w:t>
-      </w:r>
-      <w:proofErr w:type="spellEnd"/>
-      <w:r>
-        <w:rPr>
-          <w:rFonts w:asciiTheme="minorHAnsi" w:hAnsiTheme="minorHAnsi" w:cstheme="minorHAnsi"/>
-        </w:rPr>
-        <w:t xml:space="preserve"> this dataset, we can gain insights into the sub-national heterogeneity of typhoid fever's burden in the region. This knowledge will be instrumental in designing more effective intervention strategies to combat the disease.</w:t>
+        <w:t>By analyzing this dataset, we can gain insights into the sub-national heterogeneity of typhoid fever's burden in the region. This knowledge will be instrumental in designing more effective intervention strategies to combat the disease.</w:t>
       </w:r>
     </w:p>
     <w:p>
@@ -3091,14 +3018,12 @@
         </w:rPr>
         <w:t xml:space="preserve"> focus on </w:t>
       </w:r>
-      <w:proofErr w:type="gramStart"/>
       <w:r>
         <w:rPr>
           <w:rFonts w:asciiTheme="minorHAnsi" w:hAnsiTheme="minorHAnsi" w:cstheme="minorHAnsi"/>
         </w:rPr>
         <w:t>sub</w:t>
       </w:r>
-      <w:proofErr w:type="gramEnd"/>
     </w:p>
     <w:p>
       <w:pPr>
@@ -3369,23 +3294,7 @@
           <w:rFonts w:asciiTheme="minorHAnsi" w:hAnsiTheme="minorHAnsi" w:cstheme="minorHAnsi"/>
           <w:highlight w:val="yellow"/>
         </w:rPr>
-        <w:t xml:space="preserve">January 1, </w:t>
-      </w:r>
-      <w:proofErr w:type="gramStart"/>
-      <w:r>
-        <w:rPr>
-          <w:rFonts w:asciiTheme="minorHAnsi" w:hAnsiTheme="minorHAnsi" w:cstheme="minorHAnsi"/>
-          <w:highlight w:val="yellow"/>
-        </w:rPr>
-        <w:t>2000</w:t>
-      </w:r>
-      <w:proofErr w:type="gramEnd"/>
-      <w:r>
-        <w:rPr>
-          <w:rFonts w:asciiTheme="minorHAnsi" w:hAnsiTheme="minorHAnsi" w:cstheme="minorHAnsi"/>
-          <w:highlight w:val="yellow"/>
-        </w:rPr>
-        <w:t xml:space="preserve"> and October 31, 202</w:t>
+        <w:t>January 1, 2000 and October 31, 202</w:t>
       </w:r>
       <w:r>
         <w:rPr>
@@ -5549,21 +5458,7 @@
         <w:rPr>
           <w:rFonts w:asciiTheme="minorHAnsi" w:hAnsiTheme="minorHAnsi" w:cstheme="minorHAnsi"/>
         </w:rPr>
-        <w:t xml:space="preserve">more than 55 health </w:t>
-      </w:r>
-      <w:proofErr w:type="spellStart"/>
-      <w:r>
-        <w:rPr>
-          <w:rFonts w:asciiTheme="minorHAnsi" w:hAnsiTheme="minorHAnsi" w:cstheme="minorHAnsi"/>
-        </w:rPr>
-        <w:t>centers</w:t>
-      </w:r>
-      <w:proofErr w:type="spellEnd"/>
-      <w:r>
-        <w:rPr>
-          <w:rFonts w:asciiTheme="minorHAnsi" w:hAnsiTheme="minorHAnsi" w:cstheme="minorHAnsi"/>
-        </w:rPr>
-        <w:t xml:space="preserve"> and hospitals spread out through the country. </w:t>
+        <w:t xml:space="preserve">more than 55 health centers and hospitals spread out through the country. </w:t>
       </w:r>
     </w:p>
     <w:p>
@@ -8818,6 +8713,7 @@
                 <w:szCs w:val="28"/>
                 <w:lang w:eastAsia="ko-KR"/>
               </w:rPr>
+              <w:lastRenderedPageBreak/>
               <w:t xml:space="preserve">Culture of </w:t>
             </w:r>
           </w:p>
@@ -9926,28 +9822,12 @@
                 <w:rFonts w:asciiTheme="minorHAnsi" w:hAnsiTheme="minorHAnsi" w:cstheme="minorHAnsi"/>
               </w:rPr>
             </w:pPr>
-            <w:proofErr w:type="spellStart"/>
-            <w:r>
-              <w:rPr>
-                <w:rFonts w:asciiTheme="minorHAnsi" w:hAnsiTheme="minorHAnsi" w:cstheme="minorHAnsi"/>
-              </w:rPr>
-              <w:t>Nanoro</w:t>
-            </w:r>
-            <w:proofErr w:type="spellEnd"/>
-            <w:r>
-              <w:rPr>
-                <w:rFonts w:asciiTheme="minorHAnsi" w:hAnsiTheme="minorHAnsi" w:cstheme="minorHAnsi"/>
-              </w:rPr>
-              <w:t xml:space="preserve">, </w:t>
-            </w:r>
-            <w:proofErr w:type="spellStart"/>
-            <w:r>
-              <w:rPr>
-                <w:rFonts w:asciiTheme="minorHAnsi" w:hAnsiTheme="minorHAnsi" w:cstheme="minorHAnsi"/>
-              </w:rPr>
-              <w:t>Boulkiemde</w:t>
-            </w:r>
-            <w:proofErr w:type="spellEnd"/>
+            <w:r>
+              <w:rPr>
+                <w:rFonts w:asciiTheme="minorHAnsi" w:hAnsiTheme="minorHAnsi" w:cstheme="minorHAnsi"/>
+              </w:rPr>
+              <w:t>Nanoro, Boulkiemde</w:t>
+            </w:r>
           </w:p>
         </w:tc>
         <w:tc>
@@ -10057,28 +9937,12 @@
                 <w:rFonts w:asciiTheme="minorHAnsi" w:hAnsiTheme="minorHAnsi" w:cstheme="minorHAnsi"/>
               </w:rPr>
             </w:pPr>
-            <w:proofErr w:type="spellStart"/>
-            <w:r>
-              <w:rPr>
-                <w:rFonts w:asciiTheme="minorHAnsi" w:hAnsiTheme="minorHAnsi" w:cstheme="minorHAnsi"/>
-              </w:rPr>
-              <w:t>Nioko</w:t>
-            </w:r>
-            <w:proofErr w:type="spellEnd"/>
-            <w:r>
-              <w:rPr>
-                <w:rFonts w:asciiTheme="minorHAnsi" w:hAnsiTheme="minorHAnsi" w:cstheme="minorHAnsi"/>
-              </w:rPr>
-              <w:t xml:space="preserve"> II, </w:t>
-            </w:r>
-            <w:proofErr w:type="spellStart"/>
-            <w:r>
-              <w:rPr>
-                <w:rFonts w:asciiTheme="minorHAnsi" w:hAnsiTheme="minorHAnsi" w:cstheme="minorHAnsi"/>
-              </w:rPr>
-              <w:t>Polesgo</w:t>
-            </w:r>
-            <w:proofErr w:type="spellEnd"/>
+            <w:r>
+              <w:rPr>
+                <w:rFonts w:asciiTheme="minorHAnsi" w:hAnsiTheme="minorHAnsi" w:cstheme="minorHAnsi"/>
+              </w:rPr>
+              <w:t>Nioko II, Polesgo</w:t>
+            </w:r>
           </w:p>
         </w:tc>
         <w:tc>
@@ -10188,14 +10052,12 @@
                 <w:rFonts w:asciiTheme="minorHAnsi" w:hAnsiTheme="minorHAnsi" w:cstheme="minorHAnsi"/>
               </w:rPr>
             </w:pPr>
-            <w:proofErr w:type="spellStart"/>
             <w:r>
               <w:rPr>
                 <w:rFonts w:asciiTheme="minorHAnsi" w:hAnsiTheme="minorHAnsi" w:cstheme="minorHAnsi"/>
               </w:rPr>
               <w:t>Butajira</w:t>
             </w:r>
-            <w:proofErr w:type="spellEnd"/>
           </w:p>
         </w:tc>
         <w:tc>
@@ -10535,14 +10397,12 @@
                 <w:rFonts w:asciiTheme="minorHAnsi" w:hAnsiTheme="minorHAnsi" w:cstheme="minorHAnsi"/>
               </w:rPr>
             </w:pPr>
-            <w:proofErr w:type="spellStart"/>
             <w:r>
               <w:rPr>
                 <w:rFonts w:asciiTheme="minorHAnsi" w:hAnsiTheme="minorHAnsi" w:cstheme="minorHAnsi"/>
               </w:rPr>
               <w:t>Bandim</w:t>
             </w:r>
-            <w:proofErr w:type="spellEnd"/>
           </w:p>
         </w:tc>
         <w:tc>
@@ -10652,19 +10512,11 @@
                 <w:rFonts w:asciiTheme="minorHAnsi" w:hAnsiTheme="minorHAnsi" w:cstheme="minorHAnsi"/>
               </w:rPr>
             </w:pPr>
-            <w:proofErr w:type="spellStart"/>
-            <w:r>
-              <w:rPr>
-                <w:rFonts w:asciiTheme="minorHAnsi" w:hAnsiTheme="minorHAnsi" w:cstheme="minorHAnsi"/>
-              </w:rPr>
-              <w:t>Lwak</w:t>
-            </w:r>
-            <w:proofErr w:type="spellEnd"/>
-            <w:r>
-              <w:rPr>
-                <w:rFonts w:asciiTheme="minorHAnsi" w:hAnsiTheme="minorHAnsi" w:cstheme="minorHAnsi"/>
-              </w:rPr>
-              <w:t>, Kibera</w:t>
+            <w:r>
+              <w:rPr>
+                <w:rFonts w:asciiTheme="minorHAnsi" w:hAnsiTheme="minorHAnsi" w:cstheme="minorHAnsi"/>
+              </w:rPr>
+              <w:t>Lwak, Kibera</w:t>
             </w:r>
           </w:p>
         </w:tc>
@@ -11005,14 +10857,12 @@
                 <w:rFonts w:asciiTheme="minorHAnsi" w:hAnsiTheme="minorHAnsi" w:cstheme="minorHAnsi"/>
               </w:rPr>
             </w:pPr>
-            <w:proofErr w:type="spellStart"/>
             <w:r>
               <w:rPr>
                 <w:rFonts w:asciiTheme="minorHAnsi" w:hAnsiTheme="minorHAnsi" w:cstheme="minorHAnsi"/>
               </w:rPr>
               <w:t>Pikine</w:t>
             </w:r>
-            <w:proofErr w:type="spellEnd"/>
           </w:p>
         </w:tc>
         <w:tc>
@@ -11241,16 +11091,8 @@
               <w:rPr>
                 <w:rFonts w:asciiTheme="minorHAnsi" w:hAnsiTheme="minorHAnsi" w:cstheme="minorHAnsi"/>
               </w:rPr>
-              <w:t xml:space="preserve">East Wad </w:t>
-            </w:r>
-            <w:proofErr w:type="spellStart"/>
-            <w:r>
-              <w:rPr>
-                <w:rFonts w:asciiTheme="minorHAnsi" w:hAnsiTheme="minorHAnsi" w:cstheme="minorHAnsi"/>
-              </w:rPr>
-              <w:t>Medani</w:t>
-            </w:r>
-            <w:proofErr w:type="spellEnd"/>
+              <w:t>East Wad Medani</w:t>
+            </w:r>
           </w:p>
         </w:tc>
         <w:tc>
@@ -12002,25 +11844,70 @@
           <w:i/>
           <w:iCs/>
         </w:rPr>
-        <w:t xml:space="preserve">Pan </w:t>
-      </w:r>
-      <w:proofErr w:type="spellStart"/>
+        <w:t>Pan Afr Med J</w:t>
+      </w:r>
+      <w:r>
+        <w:rPr>
+          <w:rFonts w:cs="Calibri"/>
+        </w:rPr>
+        <w:t xml:space="preserve"> </w:t>
+      </w:r>
+      <w:r>
+        <w:rPr>
+          <w:rFonts w:cs="Calibri"/>
+          <w:b/>
+          <w:bCs/>
+        </w:rPr>
+        <w:t>28</w:t>
+      </w:r>
+      <w:r>
+        <w:rPr>
+          <w:rFonts w:cs="Calibri"/>
+        </w:rPr>
+        <w:t>, 179 (2017).</w:t>
+      </w:r>
+    </w:p>
+    <w:p>
+      <w:pPr>
+        <w:pStyle w:val="Bibliography"/>
+        <w:rPr>
+          <w:rFonts w:cs="Calibri"/>
+        </w:rPr>
+      </w:pPr>
+      <w:r>
+        <w:rPr>
+          <w:rFonts w:cs="Calibri"/>
+        </w:rPr>
+        <w:t>8.</w:t>
+      </w:r>
+      <w:r>
+        <w:rPr>
+          <w:rFonts w:cs="Calibri"/>
+        </w:rPr>
+        <w:tab/>
+        <w:t xml:space="preserve">Polonsky, J. A. </w:t>
+      </w:r>
       <w:r>
         <w:rPr>
           <w:rFonts w:cs="Calibri"/>
           <w:i/>
           <w:iCs/>
         </w:rPr>
-        <w:t>Afr</w:t>
-      </w:r>
-      <w:proofErr w:type="spellEnd"/>
+        <w:t>et al.</w:t>
+      </w:r>
+      <w:r>
+        <w:rPr>
+          <w:rFonts w:cs="Calibri"/>
+        </w:rPr>
+        <w:t xml:space="preserve"> Descriptive epidemiology of typhoid fever during an epidemic in Harare, Zimbabwe, 2012. </w:t>
+      </w:r>
       <w:r>
         <w:rPr>
           <w:rFonts w:cs="Calibri"/>
           <w:i/>
           <w:iCs/>
         </w:rPr>
-        <w:t xml:space="preserve"> Med J</w:t>
+        <w:t>PLoS One</w:t>
       </w:r>
       <w:r>
         <w:rPr>
@@ -12034,13 +11921,13 @@
           <w:b/>
           <w:bCs/>
         </w:rPr>
-        <w:t>28</w:t>
-      </w:r>
-      <w:r>
-        <w:rPr>
-          <w:rFonts w:cs="Calibri"/>
-        </w:rPr>
-        <w:t>, 179 (2017).</w:t>
+        <w:t>9</w:t>
+      </w:r>
+      <w:r>
+        <w:rPr>
+          <w:rFonts w:cs="Calibri"/>
+        </w:rPr>
+        <w:t>, e114702 (2014).</w:t>
       </w:r>
     </w:p>
     <w:p>
@@ -12054,14 +11941,14 @@
         <w:rPr>
           <w:rFonts w:cs="Calibri"/>
         </w:rPr>
-        <w:t>8.</w:t>
+        <w:t>9.</w:t>
       </w:r>
       <w:r>
         <w:rPr>
           <w:rFonts w:cs="Calibri"/>
         </w:rPr>
         <w:tab/>
-        <w:t xml:space="preserve">Polonsky, J. A. </w:t>
+        <w:t xml:space="preserve">Cruz Espinoza, L. M. </w:t>
       </w:r>
       <w:r>
         <w:rPr>
@@ -12075,25 +11962,64 @@
         <w:rPr>
           <w:rFonts w:cs="Calibri"/>
         </w:rPr>
-        <w:t xml:space="preserve"> Descriptive epidemiology of typhoid fever during an epidemic in Harare, Zimbabwe, 2012. </w:t>
-      </w:r>
-      <w:proofErr w:type="spellStart"/>
+        <w:t xml:space="preserve"> Variations of Invasive Salmonella Infections by Population Size in Asante Akim North Municipal, Ghana. </w:t>
+      </w:r>
       <w:r>
         <w:rPr>
           <w:rFonts w:cs="Calibri"/>
           <w:i/>
           <w:iCs/>
         </w:rPr>
-        <w:t>PLoS</w:t>
-      </w:r>
-      <w:proofErr w:type="spellEnd"/>
+        <w:t>Clin Infect Dis</w:t>
+      </w:r>
+      <w:r>
+        <w:rPr>
+          <w:rFonts w:cs="Calibri"/>
+        </w:rPr>
+        <w:t xml:space="preserve"> </w:t>
+      </w:r>
+      <w:r>
+        <w:rPr>
+          <w:rFonts w:cs="Calibri"/>
+          <w:b/>
+          <w:bCs/>
+        </w:rPr>
+        <w:t>62 Suppl 1</w:t>
+      </w:r>
+      <w:r>
+        <w:rPr>
+          <w:rFonts w:cs="Calibri"/>
+        </w:rPr>
+        <w:t>, S17-22 (2016).</w:t>
+      </w:r>
+    </w:p>
+    <w:p>
+      <w:pPr>
+        <w:pStyle w:val="Bibliography"/>
+        <w:rPr>
+          <w:rFonts w:cs="Calibri"/>
+        </w:rPr>
+      </w:pPr>
+      <w:r>
+        <w:rPr>
+          <w:rFonts w:cs="Calibri"/>
+        </w:rPr>
+        <w:t>10.</w:t>
+      </w:r>
+      <w:r>
+        <w:rPr>
+          <w:rFonts w:cs="Calibri"/>
+        </w:rPr>
+        <w:tab/>
+        <w:t xml:space="preserve">Ismail, K., Maiga, G., Ssebuggwawo, D., Nabende, P. &amp; Mansourian, A. Spatio-temporal trends and distribution patterns of typhoid disease in Uganda from 2012 to 2017. </w:t>
+      </w:r>
       <w:r>
         <w:rPr>
           <w:rFonts w:cs="Calibri"/>
           <w:i/>
           <w:iCs/>
         </w:rPr>
-        <w:t xml:space="preserve"> One</w:t>
+        <w:t>Geospatial Health</w:t>
       </w:r>
       <w:r>
         <w:rPr>
@@ -12107,13 +12033,13 @@
           <w:b/>
           <w:bCs/>
         </w:rPr>
-        <w:t>9</w:t>
-      </w:r>
-      <w:r>
-        <w:rPr>
-          <w:rFonts w:cs="Calibri"/>
-        </w:rPr>
-        <w:t>, e114702 (2014).</w:t>
+        <w:t>15</w:t>
+      </w:r>
+      <w:r>
+        <w:rPr>
+          <w:rFonts w:cs="Calibri"/>
+        </w:rPr>
+        <w:t>, (2020).</w:t>
       </w:r>
     </w:p>
     <w:p>
@@ -12127,14 +12053,14 @@
         <w:rPr>
           <w:rFonts w:cs="Calibri"/>
         </w:rPr>
-        <w:t>9.</w:t>
+        <w:t>11.</w:t>
       </w:r>
       <w:r>
         <w:rPr>
           <w:rFonts w:cs="Calibri"/>
         </w:rPr>
         <w:tab/>
-        <w:t xml:space="preserve">Cruz Espinoza, L. M. </w:t>
+        <w:t xml:space="preserve">Tamrakar, D. </w:t>
       </w:r>
       <w:r>
         <w:rPr>
@@ -12148,7 +12074,7 @@
         <w:rPr>
           <w:rFonts w:cs="Calibri"/>
         </w:rPr>
-        <w:t xml:space="preserve"> Variations of Invasive Salmonella Infections by Population Size in Asante Akim North Municipal, Ghana. </w:t>
+        <w:t xml:space="preserve"> Spatial Heterogeneity of Enteric Fever in 2 Diverse Communities in Nepal. </w:t>
       </w:r>
       <w:r>
         <w:rPr>
@@ -12156,7 +12082,7 @@
           <w:i/>
           <w:iCs/>
         </w:rPr>
-        <w:t>Clin Infect Dis</w:t>
+        <w:t>Clinical Infectious Diseases</w:t>
       </w:r>
       <w:r>
         <w:rPr>
@@ -12170,31 +12096,125 @@
           <w:b/>
           <w:bCs/>
         </w:rPr>
-        <w:t xml:space="preserve">62 </w:t>
-      </w:r>
-      <w:proofErr w:type="spellStart"/>
+        <w:t>71</w:t>
+      </w:r>
+      <w:r>
+        <w:rPr>
+          <w:rFonts w:cs="Calibri"/>
+        </w:rPr>
+        <w:t>, S205–S213 (2020).</w:t>
+      </w:r>
+    </w:p>
+    <w:p>
+      <w:pPr>
+        <w:pStyle w:val="Bibliography"/>
+        <w:rPr>
+          <w:rFonts w:cs="Calibri"/>
+        </w:rPr>
+      </w:pPr>
+      <w:r>
+        <w:rPr>
+          <w:rFonts w:cs="Calibri"/>
+        </w:rPr>
+        <w:t>12.</w:t>
+      </w:r>
+      <w:r>
+        <w:rPr>
+          <w:rFonts w:cs="Calibri"/>
+        </w:rPr>
+        <w:tab/>
+        <w:t xml:space="preserve">Osei, F. B., Stein, A. &amp; Nyadanu, S. D. Spatial and temporal heterogeneities of district-level typhoid morbidities in Ghana: A requisite insight for informed public health response. </w:t>
+      </w:r>
+      <w:r>
+        <w:rPr>
+          <w:rFonts w:cs="Calibri"/>
+          <w:i/>
+          <w:iCs/>
+        </w:rPr>
+        <w:t>PLoS One</w:t>
+      </w:r>
+      <w:r>
+        <w:rPr>
+          <w:rFonts w:cs="Calibri"/>
+        </w:rPr>
+        <w:t xml:space="preserve"> </w:t>
+      </w:r>
       <w:r>
         <w:rPr>
           <w:rFonts w:cs="Calibri"/>
           <w:b/>
           <w:bCs/>
         </w:rPr>
-        <w:t>Suppl</w:t>
-      </w:r>
-      <w:proofErr w:type="spellEnd"/>
+        <w:t>13</w:t>
+      </w:r>
+      <w:r>
+        <w:rPr>
+          <w:rFonts w:cs="Calibri"/>
+        </w:rPr>
+        <w:t>, e0208006 (2018).</w:t>
+      </w:r>
+    </w:p>
+    <w:p>
+      <w:pPr>
+        <w:pStyle w:val="Bibliography"/>
+        <w:rPr>
+          <w:rFonts w:cs="Calibri"/>
+        </w:rPr>
+      </w:pPr>
+      <w:r>
+        <w:rPr>
+          <w:rFonts w:cs="Calibri"/>
+        </w:rPr>
+        <w:t>13.</w:t>
+      </w:r>
+      <w:r>
+        <w:rPr>
+          <w:rFonts w:cs="Calibri"/>
+        </w:rPr>
+        <w:tab/>
+        <w:t xml:space="preserve">Breiman, R. F. </w:t>
+      </w:r>
+      <w:r>
+        <w:rPr>
+          <w:rFonts w:cs="Calibri"/>
+          <w:i/>
+          <w:iCs/>
+        </w:rPr>
+        <w:t>et al.</w:t>
+      </w:r>
+      <w:r>
+        <w:rPr>
+          <w:rFonts w:cs="Calibri"/>
+        </w:rPr>
+        <w:t xml:space="preserve"> Population-Based Incidence of Typhoid Fever in an Urban Informal Settlement and a Rural Area in Kenya: Implications for Typhoid Vaccine Use in Africa. </w:t>
+      </w:r>
+      <w:r>
+        <w:rPr>
+          <w:rFonts w:cs="Calibri"/>
+          <w:i/>
+          <w:iCs/>
+        </w:rPr>
+        <w:t>PLoS ONE</w:t>
+      </w:r>
+      <w:r>
+        <w:rPr>
+          <w:rFonts w:cs="Calibri"/>
+        </w:rPr>
+        <w:t xml:space="preserve"> </w:t>
+      </w:r>
       <w:r>
         <w:rPr>
           <w:rFonts w:cs="Calibri"/>
           <w:b/>
           <w:bCs/>
         </w:rPr>
-        <w:t xml:space="preserve"> 1</w:t>
-      </w:r>
-      <w:r>
-        <w:rPr>
-          <w:rFonts w:cs="Calibri"/>
-        </w:rPr>
-        <w:t>, S17-22 (2016).</w:t>
+        <w:t>7</w:t>
+      </w:r>
+      <w:r>
+        <w:rPr>
+          <w:rFonts w:cs="Calibri"/>
+        </w:rPr>
+        <w:t>, e29119 (2012).</w:t>
       </w:r>
     </w:p>
     <w:p>
@@ -12208,70 +12228,14 @@
         <w:rPr>
           <w:rFonts w:cs="Calibri"/>
         </w:rPr>
-        <w:t>10.</w:t>
+        <w:t>14.</w:t>
       </w:r>
       <w:r>
         <w:rPr>
           <w:rFonts w:cs="Calibri"/>
         </w:rPr>
         <w:tab/>
-        <w:t xml:space="preserve">Ismail, K., Maiga, G., </w:t>
-      </w:r>
-      <w:proofErr w:type="spellStart"/>
-      <w:r>
-        <w:rPr>
-          <w:rFonts w:cs="Calibri"/>
-        </w:rPr>
-        <w:t>Ssebuggwawo</w:t>
-      </w:r>
-      <w:proofErr w:type="spellEnd"/>
-      <w:r>
-        <w:rPr>
-          <w:rFonts w:cs="Calibri"/>
-        </w:rPr>
-        <w:t xml:space="preserve">, D., </w:t>
-      </w:r>
-      <w:proofErr w:type="spellStart"/>
-      <w:r>
-        <w:rPr>
-          <w:rFonts w:cs="Calibri"/>
-        </w:rPr>
-        <w:t>Nabende</w:t>
-      </w:r>
-      <w:proofErr w:type="spellEnd"/>
-      <w:r>
-        <w:rPr>
-          <w:rFonts w:cs="Calibri"/>
-        </w:rPr>
-        <w:t xml:space="preserve">, P. &amp; Mansourian, A. </w:t>
-      </w:r>
-      <w:proofErr w:type="spellStart"/>
-      <w:r>
-        <w:rPr>
-          <w:rFonts w:cs="Calibri"/>
-        </w:rPr>
-        <w:t>Spatio</w:t>
-      </w:r>
-      <w:proofErr w:type="spellEnd"/>
-      <w:r>
-        <w:rPr>
-          <w:rFonts w:cs="Calibri"/>
-        </w:rPr>
-        <w:t xml:space="preserve">-temporal </w:t>
-      </w:r>
-      <w:proofErr w:type="gramStart"/>
-      <w:r>
-        <w:rPr>
-          <w:rFonts w:cs="Calibri"/>
-        </w:rPr>
-        <w:t>trends</w:t>
-      </w:r>
-      <w:proofErr w:type="gramEnd"/>
-      <w:r>
-        <w:rPr>
-          <w:rFonts w:cs="Calibri"/>
-        </w:rPr>
-        <w:t xml:space="preserve"> and distribution patterns of typhoid disease in Uganda from 2012 to 2017. </w:t>
+        <w:t xml:space="preserve">Kim, J.-H. </w:t>
       </w:r>
       <w:r>
         <w:rPr>
@@ -12279,7 +12243,21 @@
           <w:i/>
           <w:iCs/>
         </w:rPr>
-        <w:t>Geospatial Health</w:t>
+        <w:t>et al.</w:t>
+      </w:r>
+      <w:r>
+        <w:rPr>
+          <w:rFonts w:cs="Calibri"/>
+        </w:rPr>
+        <w:t xml:space="preserve"> A Systematic Review of Typhoid Fever Occurrence in Africa. </w:t>
+      </w:r>
+      <w:r>
+        <w:rPr>
+          <w:rFonts w:cs="Calibri"/>
+          <w:i/>
+          <w:iCs/>
+        </w:rPr>
+        <w:t>Clin Infect Dis</w:t>
       </w:r>
       <w:r>
         <w:rPr>
@@ -12293,13 +12271,13 @@
           <w:b/>
           <w:bCs/>
         </w:rPr>
-        <w:t>15</w:t>
-      </w:r>
-      <w:r>
-        <w:rPr>
-          <w:rFonts w:cs="Calibri"/>
-        </w:rPr>
-        <w:t>, (2020).</w:t>
+        <w:t>69</w:t>
+      </w:r>
+      <w:r>
+        <w:rPr>
+          <w:rFonts w:cs="Calibri"/>
+        </w:rPr>
+        <w:t>, S492–S498 (2019).</w:t>
       </w:r>
     </w:p>
     <w:p>
@@ -12313,14 +12291,35 @@
         <w:rPr>
           <w:rFonts w:cs="Calibri"/>
         </w:rPr>
-        <w:t>11.</w:t>
+        <w:t>15.</w:t>
       </w:r>
       <w:r>
         <w:rPr>
           <w:rFonts w:cs="Calibri"/>
         </w:rPr>
         <w:tab/>
-        <w:t xml:space="preserve">Tamrakar, D. </w:t>
+        <w:t>Kim, J.-H. Occurrence of human infection with Salmonella Typhi in sub-Saharan Africa. https://github.com/kimfinale/typhoid_occurrence (2023).</w:t>
+      </w:r>
+    </w:p>
+    <w:p>
+      <w:pPr>
+        <w:pStyle w:val="Bibliography"/>
+        <w:rPr>
+          <w:rFonts w:cs="Calibri"/>
+        </w:rPr>
+      </w:pPr>
+      <w:r>
+        <w:rPr>
+          <w:rFonts w:cs="Calibri"/>
+        </w:rPr>
+        <w:t>16.</w:t>
+      </w:r>
+      <w:r>
+        <w:rPr>
+          <w:rFonts w:cs="Calibri"/>
+        </w:rPr>
+        <w:tab/>
+        <w:t xml:space="preserve">Guiraud, I. </w:t>
       </w:r>
       <w:r>
         <w:rPr>
@@ -12334,7 +12333,7 @@
         <w:rPr>
           <w:rFonts w:cs="Calibri"/>
         </w:rPr>
-        <w:t xml:space="preserve"> Spatial Heterogeneity of Enteric Fever in 2 Diverse Communities in Nepal. </w:t>
+        <w:t xml:space="preserve"> Population-based incidence, seasonality and serotype distribution of invasive salmonellosis among children in Nanoro, rural Burkina Faso. </w:t>
       </w:r>
       <w:r>
         <w:rPr>
@@ -12342,7 +12341,7 @@
           <w:i/>
           <w:iCs/>
         </w:rPr>
-        <w:t>Clinical Infectious Diseases</w:t>
+        <w:t>PLOS ONE</w:t>
       </w:r>
       <w:r>
         <w:rPr>
@@ -12356,13 +12355,13 @@
           <w:b/>
           <w:bCs/>
         </w:rPr>
-        <w:t>71</w:t>
-      </w:r>
-      <w:r>
-        <w:rPr>
-          <w:rFonts w:cs="Calibri"/>
-        </w:rPr>
-        <w:t>, S205–S213 (2020).</w:t>
+        <w:t>12</w:t>
+      </w:r>
+      <w:r>
+        <w:rPr>
+          <w:rFonts w:cs="Calibri"/>
+        </w:rPr>
+        <w:t>, e0178577 (2017).</w:t>
       </w:r>
     </w:p>
     <w:p>
@@ -12376,46 +12375,36 @@
         <w:rPr>
           <w:rFonts w:cs="Calibri"/>
         </w:rPr>
-        <w:t>12.</w:t>
+        <w:t>17.</w:t>
       </w:r>
       <w:r>
         <w:rPr>
           <w:rFonts w:cs="Calibri"/>
         </w:rPr>
         <w:tab/>
-        <w:t xml:space="preserve">Osei, F. B., Stein, A. &amp; </w:t>
-      </w:r>
-      <w:proofErr w:type="spellStart"/>
-      <w:r>
-        <w:rPr>
-          <w:rFonts w:cs="Calibri"/>
-        </w:rPr>
-        <w:t>Nyadanu</w:t>
-      </w:r>
-      <w:proofErr w:type="spellEnd"/>
-      <w:r>
-        <w:rPr>
-          <w:rFonts w:cs="Calibri"/>
-        </w:rPr>
-        <w:t xml:space="preserve">, S. D. Spatial and temporal heterogeneities of district-level typhoid morbidities in Ghana: A requisite insight for informed public health response. </w:t>
-      </w:r>
-      <w:proofErr w:type="spellStart"/>
+        <w:t xml:space="preserve">Nielsen, M. V. </w:t>
+      </w:r>
       <w:r>
         <w:rPr>
           <w:rFonts w:cs="Calibri"/>
           <w:i/>
           <w:iCs/>
         </w:rPr>
-        <w:t>PLoS</w:t>
-      </w:r>
-      <w:proofErr w:type="spellEnd"/>
+        <w:t>et al.</w:t>
+      </w:r>
+      <w:r>
+        <w:rPr>
+          <w:rFonts w:cs="Calibri"/>
+        </w:rPr>
+        <w:t xml:space="preserve"> Incidence and Characteristics of Bacteremia among Children in Rural Ghana. </w:t>
+      </w:r>
       <w:r>
         <w:rPr>
           <w:rFonts w:cs="Calibri"/>
           <w:i/>
           <w:iCs/>
         </w:rPr>
-        <w:t xml:space="preserve"> One</w:t>
+        <w:t>PLOS ONE</w:t>
       </w:r>
       <w:r>
         <w:rPr>
@@ -12429,13 +12418,13 @@
           <w:b/>
           <w:bCs/>
         </w:rPr>
-        <w:t>13</w:t>
-      </w:r>
-      <w:r>
-        <w:rPr>
-          <w:rFonts w:cs="Calibri"/>
-        </w:rPr>
-        <w:t>, e0208006 (2018).</w:t>
+        <w:t>7</w:t>
+      </w:r>
+      <w:r>
+        <w:rPr>
+          <w:rFonts w:cs="Calibri"/>
+        </w:rPr>
+        <w:t>, e44063 (2012).</w:t>
       </w:r>
     </w:p>
     <w:p>
@@ -12449,365 +12438,14 @@
         <w:rPr>
           <w:rFonts w:cs="Calibri"/>
         </w:rPr>
-        <w:t>13.</w:t>
+        <w:t>18.</w:t>
       </w:r>
       <w:r>
         <w:rPr>
           <w:rFonts w:cs="Calibri"/>
         </w:rPr>
         <w:tab/>
-      </w:r>
-      <w:proofErr w:type="spellStart"/>
-      <w:r>
-        <w:rPr>
-          <w:rFonts w:cs="Calibri"/>
-        </w:rPr>
-        <w:t>Breiman</w:t>
-      </w:r>
-      <w:proofErr w:type="spellEnd"/>
-      <w:r>
-        <w:rPr>
-          <w:rFonts w:cs="Calibri"/>
-        </w:rPr>
-        <w:t xml:space="preserve">, R. F. </w:t>
-      </w:r>
-      <w:r>
-        <w:rPr>
-          <w:rFonts w:cs="Calibri"/>
-          <w:i/>
-          <w:iCs/>
-        </w:rPr>
-        <w:t>et al.</w:t>
-      </w:r>
-      <w:r>
-        <w:rPr>
-          <w:rFonts w:cs="Calibri"/>
-        </w:rPr>
-        <w:t xml:space="preserve"> Population-Based Incidence of Typhoid Fever in an Urban Informal Settlement and a Rural Area in Kenya: Implications for Typhoid Vaccine Use in Africa. </w:t>
-      </w:r>
-      <w:proofErr w:type="spellStart"/>
-      <w:r>
-        <w:rPr>
-          <w:rFonts w:cs="Calibri"/>
-          <w:i/>
-          <w:iCs/>
-        </w:rPr>
-        <w:t>PLoS</w:t>
-      </w:r>
-      <w:proofErr w:type="spellEnd"/>
-      <w:r>
-        <w:rPr>
-          <w:rFonts w:cs="Calibri"/>
-          <w:i/>
-          <w:iCs/>
-        </w:rPr>
-        <w:t xml:space="preserve"> ONE</w:t>
-      </w:r>
-      <w:r>
-        <w:rPr>
-          <w:rFonts w:cs="Calibri"/>
-        </w:rPr>
-        <w:t xml:space="preserve"> </w:t>
-      </w:r>
-      <w:r>
-        <w:rPr>
-          <w:rFonts w:cs="Calibri"/>
-          <w:b/>
-          <w:bCs/>
-        </w:rPr>
-        <w:t>7</w:t>
-      </w:r>
-      <w:r>
-        <w:rPr>
-          <w:rFonts w:cs="Calibri"/>
-        </w:rPr>
-        <w:t>, e29119 (2012).</w:t>
-      </w:r>
-    </w:p>
-    <w:p>
-      <w:pPr>
-        <w:pStyle w:val="Bibliography"/>
-        <w:rPr>
-          <w:rFonts w:cs="Calibri"/>
-        </w:rPr>
-      </w:pPr>
-      <w:r>
-        <w:rPr>
-          <w:rFonts w:cs="Calibri"/>
-        </w:rPr>
-        <w:t>14.</w:t>
-      </w:r>
-      <w:r>
-        <w:rPr>
-          <w:rFonts w:cs="Calibri"/>
-        </w:rPr>
-        <w:tab/>
-        <w:t xml:space="preserve">Kim, J.-H. </w:t>
-      </w:r>
-      <w:r>
-        <w:rPr>
-          <w:rFonts w:cs="Calibri"/>
-          <w:i/>
-          <w:iCs/>
-        </w:rPr>
-        <w:t>et al.</w:t>
-      </w:r>
-      <w:r>
-        <w:rPr>
-          <w:rFonts w:cs="Calibri"/>
-        </w:rPr>
-        <w:t xml:space="preserve"> A Systematic Review of Typhoid Fever Occurrence in Africa. </w:t>
-      </w:r>
-      <w:r>
-        <w:rPr>
-          <w:rFonts w:cs="Calibri"/>
-          <w:i/>
-          <w:iCs/>
-        </w:rPr>
-        <w:t>Clin Infect Dis</w:t>
-      </w:r>
-      <w:r>
-        <w:rPr>
-          <w:rFonts w:cs="Calibri"/>
-        </w:rPr>
-        <w:t xml:space="preserve"> </w:t>
-      </w:r>
-      <w:r>
-        <w:rPr>
-          <w:rFonts w:cs="Calibri"/>
-          <w:b/>
-          <w:bCs/>
-        </w:rPr>
-        <w:t>69</w:t>
-      </w:r>
-      <w:r>
-        <w:rPr>
-          <w:rFonts w:cs="Calibri"/>
-        </w:rPr>
-        <w:t>, S492–S498 (2019).</w:t>
-      </w:r>
-    </w:p>
-    <w:p>
-      <w:pPr>
-        <w:pStyle w:val="Bibliography"/>
-        <w:rPr>
-          <w:rFonts w:cs="Calibri"/>
-        </w:rPr>
-      </w:pPr>
-      <w:r>
-        <w:rPr>
-          <w:rFonts w:cs="Calibri"/>
-        </w:rPr>
-        <w:t>15.</w:t>
-      </w:r>
-      <w:r>
-        <w:rPr>
-          <w:rFonts w:cs="Calibri"/>
-        </w:rPr>
-        <w:tab/>
-        <w:t>Kim, J.-H. Occurrence of human infection with Salmonella Typhi in sub-Saharan Africa. https://github.com/kimfinale/typhoid_occurrence (2023).</w:t>
-      </w:r>
-    </w:p>
-    <w:p>
-      <w:pPr>
-        <w:pStyle w:val="Bibliography"/>
-        <w:rPr>
-          <w:rFonts w:cs="Calibri"/>
-        </w:rPr>
-      </w:pPr>
-      <w:r>
-        <w:rPr>
-          <w:rFonts w:cs="Calibri"/>
-        </w:rPr>
-        <w:t>16.</w:t>
-      </w:r>
-      <w:r>
-        <w:rPr>
-          <w:rFonts w:cs="Calibri"/>
-        </w:rPr>
-        <w:tab/>
-        <w:t xml:space="preserve">Guiraud, I. </w:t>
-      </w:r>
-      <w:r>
-        <w:rPr>
-          <w:rFonts w:cs="Calibri"/>
-          <w:i/>
-          <w:iCs/>
-        </w:rPr>
-        <w:t>et al.</w:t>
-      </w:r>
-      <w:r>
-        <w:rPr>
-          <w:rFonts w:cs="Calibri"/>
-        </w:rPr>
-        <w:t xml:space="preserve"> Population-based incidence, </w:t>
-      </w:r>
-      <w:proofErr w:type="gramStart"/>
-      <w:r>
-        <w:rPr>
-          <w:rFonts w:cs="Calibri"/>
-        </w:rPr>
-        <w:t>seasonality</w:t>
-      </w:r>
-      <w:proofErr w:type="gramEnd"/>
-      <w:r>
-        <w:rPr>
-          <w:rFonts w:cs="Calibri"/>
-        </w:rPr>
-        <w:t xml:space="preserve"> and serotype distribution of invasive salmonellosis among children in </w:t>
-      </w:r>
-      <w:proofErr w:type="spellStart"/>
-      <w:r>
-        <w:rPr>
-          <w:rFonts w:cs="Calibri"/>
-        </w:rPr>
-        <w:t>Nanoro</w:t>
-      </w:r>
-      <w:proofErr w:type="spellEnd"/>
-      <w:r>
-        <w:rPr>
-          <w:rFonts w:cs="Calibri"/>
-        </w:rPr>
-        <w:t xml:space="preserve">, rural Burkina Faso. </w:t>
-      </w:r>
-      <w:r>
-        <w:rPr>
-          <w:rFonts w:cs="Calibri"/>
-          <w:i/>
-          <w:iCs/>
-        </w:rPr>
-        <w:t>PLOS ONE</w:t>
-      </w:r>
-      <w:r>
-        <w:rPr>
-          <w:rFonts w:cs="Calibri"/>
-        </w:rPr>
-        <w:t xml:space="preserve"> </w:t>
-      </w:r>
-      <w:r>
-        <w:rPr>
-          <w:rFonts w:cs="Calibri"/>
-          <w:b/>
-          <w:bCs/>
-        </w:rPr>
-        <w:t>12</w:t>
-      </w:r>
-      <w:r>
-        <w:rPr>
-          <w:rFonts w:cs="Calibri"/>
-        </w:rPr>
-        <w:t>, e0178577 (2017).</w:t>
-      </w:r>
-    </w:p>
-    <w:p>
-      <w:pPr>
-        <w:pStyle w:val="Bibliography"/>
-        <w:rPr>
-          <w:rFonts w:cs="Calibri"/>
-        </w:rPr>
-      </w:pPr>
-      <w:r>
-        <w:rPr>
-          <w:rFonts w:cs="Calibri"/>
-        </w:rPr>
-        <w:t>17.</w:t>
-      </w:r>
-      <w:r>
-        <w:rPr>
-          <w:rFonts w:cs="Calibri"/>
-        </w:rPr>
-        <w:tab/>
-        <w:t xml:space="preserve">Nielsen, M. V. </w:t>
-      </w:r>
-      <w:r>
-        <w:rPr>
-          <w:rFonts w:cs="Calibri"/>
-          <w:i/>
-          <w:iCs/>
-        </w:rPr>
-        <w:t>et al.</w:t>
-      </w:r>
-      <w:r>
-        <w:rPr>
-          <w:rFonts w:cs="Calibri"/>
-        </w:rPr>
-        <w:t xml:space="preserve"> Incidence and Characteristics of </w:t>
-      </w:r>
-      <w:proofErr w:type="spellStart"/>
-      <w:r>
-        <w:rPr>
-          <w:rFonts w:cs="Calibri"/>
-        </w:rPr>
-        <w:t>Bacteremia</w:t>
-      </w:r>
-      <w:proofErr w:type="spellEnd"/>
-      <w:r>
-        <w:rPr>
-          <w:rFonts w:cs="Calibri"/>
-        </w:rPr>
-        <w:t xml:space="preserve"> among Children in Rural Ghana. </w:t>
-      </w:r>
-      <w:r>
-        <w:rPr>
-          <w:rFonts w:cs="Calibri"/>
-          <w:i/>
-          <w:iCs/>
-        </w:rPr>
-        <w:t>PLOS ONE</w:t>
-      </w:r>
-      <w:r>
-        <w:rPr>
-          <w:rFonts w:cs="Calibri"/>
-        </w:rPr>
-        <w:t xml:space="preserve"> </w:t>
-      </w:r>
-      <w:r>
-        <w:rPr>
-          <w:rFonts w:cs="Calibri"/>
-          <w:b/>
-          <w:bCs/>
-        </w:rPr>
-        <w:t>7</w:t>
-      </w:r>
-      <w:r>
-        <w:rPr>
-          <w:rFonts w:cs="Calibri"/>
-        </w:rPr>
-        <w:t>, e44063 (2012).</w:t>
-      </w:r>
-    </w:p>
-    <w:p>
-      <w:pPr>
-        <w:pStyle w:val="Bibliography"/>
-        <w:rPr>
-          <w:rFonts w:cs="Calibri"/>
-        </w:rPr>
-      </w:pPr>
-      <w:r>
-        <w:rPr>
-          <w:rFonts w:cs="Calibri"/>
-        </w:rPr>
-        <w:t>18.</w:t>
-      </w:r>
-      <w:r>
-        <w:rPr>
-          <w:rFonts w:cs="Calibri"/>
-        </w:rPr>
-        <w:tab/>
-      </w:r>
-      <w:proofErr w:type="spellStart"/>
-      <w:r>
-        <w:rPr>
-          <w:rFonts w:cs="Calibri"/>
-        </w:rPr>
-        <w:t>Thriemer</w:t>
-      </w:r>
-      <w:proofErr w:type="spellEnd"/>
-      <w:r>
-        <w:rPr>
-          <w:rFonts w:cs="Calibri"/>
-        </w:rPr>
-        <w:t xml:space="preserve">, K. </w:t>
+        <w:t xml:space="preserve">Thriemer, K. </w:t>
       </w:r>
       <w:r>
         <w:rPr>

</xml_diff>